<commit_message>
Fizikai topológia képek javítása
</commit_message>
<xml_diff>
--- a/Kalapos Net Bemutató.docx
+++ b/Kalapos Net Bemutató.docx
@@ -639,22 +639,21 @@
         <w:t>fizikai tervrajz)</w:t>
       </w:r>
     </w:p>
-    <w:p/>
     <w:p>
       <w:r>
         <w:rPr>
           <w:noProof/>
         </w:rPr>
         <w:drawing>
-          <wp:anchor distT="0" distB="0" distL="0" distR="0" simplePos="0" relativeHeight="4" behindDoc="0" locked="0" layoutInCell="0" allowOverlap="1" wp14:anchorId="4CDD4385" wp14:editId="5F7411F7">
+          <wp:anchor distT="0" distB="0" distL="0" distR="0" simplePos="0" relativeHeight="251655680" behindDoc="0" locked="0" layoutInCell="0" allowOverlap="1" wp14:anchorId="4CDD4385" wp14:editId="5F9D4E40">
             <wp:simplePos x="0" y="0"/>
             <wp:positionH relativeFrom="column">
-              <wp:posOffset>759460</wp:posOffset>
+              <wp:posOffset>758825</wp:posOffset>
             </wp:positionH>
             <wp:positionV relativeFrom="paragraph">
-              <wp:posOffset>-6350</wp:posOffset>
+              <wp:posOffset>184785</wp:posOffset>
             </wp:positionV>
-            <wp:extent cx="7486015" cy="4895850"/>
+            <wp:extent cx="7486015" cy="4551680"/>
             <wp:effectExtent l="0" t="0" r="0" b="0"/>
             <wp:wrapSquare wrapText="largest"/>
             <wp:docPr id="4" name="Kép4"/>
@@ -671,7 +670,13 @@
                     </pic:cNvPicPr>
                   </pic:nvPicPr>
                   <pic:blipFill>
-                    <a:blip r:embed="rId8"/>
+                    <a:blip r:embed="rId8">
+                      <a:extLst>
+                        <a:ext uri="{28A0092B-C50C-407E-A947-70E740481C1C}">
+                          <a14:useLocalDpi xmlns:a14="http://schemas.microsoft.com/office/drawing/2010/main" val="0"/>
+                        </a:ext>
+                      </a:extLst>
+                    </a:blip>
                     <a:stretch>
                       <a:fillRect/>
                     </a:stretch>
@@ -679,7 +684,7 @@
                   <pic:spPr bwMode="auto">
                     <a:xfrm>
                       <a:off x="0" y="0"/>
-                      <a:ext cx="7486015" cy="4895850"/>
+                      <a:ext cx="7486015" cy="4551680"/>
                     </a:xfrm>
                     <a:prstGeom prst="rect">
                       <a:avLst/>
@@ -689,6 +694,9 @@
                 </pic:pic>
               </a:graphicData>
             </a:graphic>
+            <wp14:sizeRelV relativeFrom="margin">
+              <wp14:pctHeight>0</wp14:pctHeight>
+            </wp14:sizeRelV>
           </wp:anchor>
         </w:drawing>
       </w:r>
@@ -707,6 +715,7 @@
     <w:p/>
     <w:p/>
     <w:p/>
+    <w:p/>
     <w:p>
       <w:pPr>
         <w:jc w:val="center"/>
@@ -752,15 +761,15 @@
           <w:noProof/>
         </w:rPr>
         <w:drawing>
-          <wp:anchor distT="0" distB="0" distL="0" distR="0" simplePos="0" relativeHeight="6" behindDoc="0" locked="0" layoutInCell="0" allowOverlap="1" wp14:anchorId="02E229F8" wp14:editId="3970BE86">
+          <wp:anchor distT="0" distB="0" distL="0" distR="0" simplePos="0" relativeHeight="251657728" behindDoc="0" locked="0" layoutInCell="0" allowOverlap="1" wp14:anchorId="02E229F8" wp14:editId="33874BD7">
             <wp:simplePos x="0" y="0"/>
             <wp:positionH relativeFrom="column">
-              <wp:posOffset>-601345</wp:posOffset>
+              <wp:posOffset>-602615</wp:posOffset>
             </wp:positionH>
             <wp:positionV relativeFrom="paragraph">
-              <wp:posOffset>15875</wp:posOffset>
+              <wp:posOffset>203835</wp:posOffset>
             </wp:positionV>
-            <wp:extent cx="6524625" cy="3467100"/>
+            <wp:extent cx="6524625" cy="3099435"/>
             <wp:effectExtent l="0" t="0" r="0" b="0"/>
             <wp:wrapSquare wrapText="largest"/>
             <wp:docPr id="5" name="Kép3"/>
@@ -777,7 +786,13 @@
                     </pic:cNvPicPr>
                   </pic:nvPicPr>
                   <pic:blipFill>
-                    <a:blip r:embed="rId9"/>
+                    <a:blip r:embed="rId9">
+                      <a:extLst>
+                        <a:ext uri="{28A0092B-C50C-407E-A947-70E740481C1C}">
+                          <a14:useLocalDpi xmlns:a14="http://schemas.microsoft.com/office/drawing/2010/main" val="0"/>
+                        </a:ext>
+                      </a:extLst>
+                    </a:blip>
                     <a:stretch>
                       <a:fillRect/>
                     </a:stretch>
@@ -785,7 +800,7 @@
                   <pic:spPr bwMode="auto">
                     <a:xfrm>
                       <a:off x="0" y="0"/>
-                      <a:ext cx="6524625" cy="3467100"/>
+                      <a:ext cx="6524625" cy="3099435"/>
                     </a:xfrm>
                     <a:prstGeom prst="rect">
                       <a:avLst/>
@@ -795,25 +810,26 @@
                 </pic:pic>
               </a:graphicData>
             </a:graphic>
+            <wp14:sizeRelV relativeFrom="margin">
+              <wp14:pctHeight>0</wp14:pctHeight>
+            </wp14:sizeRelV>
           </wp:anchor>
         </w:drawing>
       </w:r>
-    </w:p>
-    <w:p>
       <w:r>
         <w:rPr>
           <w:noProof/>
         </w:rPr>
         <w:drawing>
-          <wp:anchor distT="0" distB="0" distL="0" distR="0" simplePos="0" relativeHeight="7" behindDoc="0" locked="0" layoutInCell="0" allowOverlap="1" wp14:anchorId="3549F3B3" wp14:editId="7116DC69">
+          <wp:anchor distT="0" distB="0" distL="0" distR="0" simplePos="0" relativeHeight="251659776" behindDoc="0" locked="0" layoutInCell="0" allowOverlap="1" wp14:anchorId="3549F3B3" wp14:editId="3335AD60">
             <wp:simplePos x="0" y="0"/>
             <wp:positionH relativeFrom="column">
-              <wp:posOffset>6055360</wp:posOffset>
+              <wp:posOffset>6255385</wp:posOffset>
             </wp:positionH>
             <wp:positionV relativeFrom="paragraph">
-              <wp:posOffset>-54610</wp:posOffset>
+              <wp:posOffset>269875</wp:posOffset>
             </wp:positionV>
-            <wp:extent cx="3538220" cy="3582670"/>
+            <wp:extent cx="3538220" cy="3571240"/>
             <wp:effectExtent l="0" t="0" r="0" b="0"/>
             <wp:wrapSquare wrapText="largest"/>
             <wp:docPr id="6" name="Kép6"/>
@@ -830,7 +846,13 @@
                     </pic:cNvPicPr>
                   </pic:nvPicPr>
                   <pic:blipFill>
-                    <a:blip r:embed="rId10"/>
+                    <a:blip r:embed="rId10">
+                      <a:extLst>
+                        <a:ext uri="{28A0092B-C50C-407E-A947-70E740481C1C}">
+                          <a14:useLocalDpi xmlns:a14="http://schemas.microsoft.com/office/drawing/2010/main" val="0"/>
+                        </a:ext>
+                      </a:extLst>
+                    </a:blip>
                     <a:stretch>
                       <a:fillRect/>
                     </a:stretch>
@@ -838,7 +860,7 @@
                   <pic:spPr bwMode="auto">
                     <a:xfrm>
                       <a:off x="0" y="0"/>
-                      <a:ext cx="3538220" cy="3582670"/>
+                      <a:ext cx="3538220" cy="3571240"/>
                     </a:xfrm>
                     <a:prstGeom prst="rect">
                       <a:avLst/>
@@ -848,10 +870,14 @@
                 </pic:pic>
               </a:graphicData>
             </a:graphic>
+            <wp14:sizeRelV relativeFrom="margin">
+              <wp14:pctHeight>0</wp14:pctHeight>
+            </wp14:sizeRelV>
           </wp:anchor>
         </w:drawing>
       </w:r>
     </w:p>
+    <w:p/>
     <w:p>
       <w:pPr>
         <w:jc w:val="center"/>

</xml_diff>